<commit_message>
Aula Alg de Ord 03Set2025 ...
</commit_message>
<xml_diff>
--- a/01 Classes/Resumo – Algoritmos de Ordenação Wyden UniRuy Aula 4.docx
+++ b/01 Classes/Resumo – Algoritmos de Ordenação Wyden UniRuy Aula 4.docx
@@ -80,7 +80,15 @@
     </w:p>
     <w:p>
       <w:pPr>
-        <w:ind w:left="720"/>
+        <w:rPr>
+          <w:rFonts w:ascii="Times New Roman" w:hAnsi="Times New Roman" w:cs="Times New Roman"/>
+          <w:sz w:val="28"/>
+          <w:szCs w:val="28"/>
+        </w:rPr>
+      </w:pPr>
+    </w:p>
+    <w:p>
+      <w:pPr>
         <w:rPr>
           <w:rFonts w:ascii="Times New Roman" w:hAnsi="Times New Roman" w:cs="Times New Roman"/>
           <w:sz w:val="28"/>
@@ -96,10 +104,14 @@
         </w:numPr>
         <w:rPr>
           <w:rFonts w:ascii="Times New Roman" w:hAnsi="Times New Roman" w:cs="Times New Roman"/>
+          <w:b/>
+          <w:bCs/>
           <w:sz w:val="32"/>
           <w:szCs w:val="32"/>
-        </w:rPr>
-      </w:pPr>
+          <w:highlight w:val="yellow"/>
+        </w:rPr>
+      </w:pPr>
+      <w:proofErr w:type="spellStart"/>
       <w:r>
         <w:rPr>
           <w:rFonts w:ascii="Times New Roman" w:hAnsi="Times New Roman" w:cs="Times New Roman"/>
@@ -107,10 +119,11 @@
           <w:bCs/>
           <w:sz w:val="32"/>
           <w:szCs w:val="32"/>
-        </w:rPr>
-        <w:t xml:space="preserve">Bubble </w:t>
-      </w:r>
-      <w:proofErr w:type="spellStart"/>
+          <w:highlight w:val="yellow"/>
+        </w:rPr>
+        <w:t>Selection</w:t>
+      </w:r>
+      <w:proofErr w:type="spellEnd"/>
       <w:r>
         <w:rPr>
           <w:rFonts w:ascii="Times New Roman" w:hAnsi="Times New Roman" w:cs="Times New Roman"/>
@@ -118,6 +131,19 @@
           <w:bCs/>
           <w:sz w:val="32"/>
           <w:szCs w:val="32"/>
+          <w:highlight w:val="yellow"/>
+        </w:rPr>
+        <w:t xml:space="preserve"> </w:t>
+      </w:r>
+      <w:proofErr w:type="spellStart"/>
+      <w:r>
+        <w:rPr>
+          <w:rFonts w:ascii="Times New Roman" w:hAnsi="Times New Roman" w:cs="Times New Roman"/>
+          <w:b/>
+          <w:bCs/>
+          <w:sz w:val="32"/>
+          <w:szCs w:val="32"/>
+          <w:highlight w:val="yellow"/>
         </w:rPr>
         <w:t>Sort</w:t>
       </w:r>
@@ -138,10 +164,20 @@
       <w:r>
         <w:rPr>
           <w:rFonts w:ascii="Times New Roman" w:hAnsi="Times New Roman" w:cs="Times New Roman"/>
-          <w:sz w:val="28"/>
-          <w:szCs w:val="28"/>
-        </w:rPr>
-        <w:t>Ideia: troca vizinhos até ordenar.</w:t>
+          <w:b/>
+          <w:bCs/>
+          <w:sz w:val="28"/>
+          <w:szCs w:val="28"/>
+        </w:rPr>
+        <w:t>Ideia</w:t>
+      </w:r>
+      <w:r>
+        <w:rPr>
+          <w:rFonts w:ascii="Times New Roman" w:hAnsi="Times New Roman" w:cs="Times New Roman"/>
+          <w:sz w:val="28"/>
+          <w:szCs w:val="28"/>
+        </w:rPr>
+        <w:t>: seleciona o menor elemento e coloca na posição correta.</w:t>
       </w:r>
     </w:p>
     <w:p>
@@ -162,11 +198,23 @@
           <w:sz w:val="28"/>
           <w:szCs w:val="28"/>
         </w:rPr>
-        <w:t>Complexidade: O(n</w:t>
-      </w:r>
-      <w:r>
-        <w:rPr>
-          <w:rFonts w:ascii="Times New Roman" w:hAnsi="Times New Roman" w:cs="Times New Roman"/>
+        <w:t>Complexidade: O(</w:t>
+      </w:r>
+      <w:r>
+        <w:rPr>
+          <w:rFonts w:ascii="Times New Roman" w:hAnsi="Times New Roman" w:cs="Times New Roman"/>
+          <w:b/>
+          <w:bCs/>
+          <w:sz w:val="28"/>
+          <w:szCs w:val="28"/>
+        </w:rPr>
+        <w:t>n</w:t>
+      </w:r>
+      <w:r>
+        <w:rPr>
+          <w:rFonts w:ascii="Times New Roman" w:hAnsi="Times New Roman" w:cs="Times New Roman"/>
+          <w:b/>
+          <w:bCs/>
           <w:sz w:val="28"/>
           <w:szCs w:val="28"/>
           <w:vertAlign w:val="superscript"/>
@@ -200,7 +248,7 @@
           <w:sz w:val="28"/>
           <w:szCs w:val="28"/>
         </w:rPr>
-        <w:t xml:space="preserve">Estável </w:t>
+        <w:t xml:space="preserve">Instável </w:t>
       </w:r>
       <w:r>
         <w:rPr>
@@ -208,7 +256,7 @@
           <w:sz w:val="28"/>
           <w:szCs w:val="28"/>
         </w:rPr>
-        <w:t>✔</w:t>
+        <w:t>✘</w:t>
       </w:r>
       <w:r>
         <w:rPr>
@@ -237,12 +285,20 @@
           <w:sz w:val="28"/>
           <w:szCs w:val="28"/>
         </w:rPr>
-        <w:t>Uso: aprendizado, listas muito pequenas.</w:t>
-      </w:r>
-    </w:p>
-    <w:p>
-      <w:pPr>
-        <w:ind w:left="1440"/>
+        <w:t>Uso: poucas trocas, mas ineficiente em listas grandes.</w:t>
+      </w:r>
+    </w:p>
+    <w:p>
+      <w:pPr>
+        <w:rPr>
+          <w:rFonts w:ascii="Times New Roman" w:hAnsi="Times New Roman" w:cs="Times New Roman"/>
+          <w:sz w:val="28"/>
+          <w:szCs w:val="28"/>
+        </w:rPr>
+      </w:pPr>
+    </w:p>
+    <w:p>
+      <w:pPr>
         <w:rPr>
           <w:rFonts w:ascii="Times New Roman" w:hAnsi="Times New Roman" w:cs="Times New Roman"/>
           <w:sz w:val="28"/>
@@ -258,13 +314,11 @@
         </w:numPr>
         <w:rPr>
           <w:rFonts w:ascii="Times New Roman" w:hAnsi="Times New Roman" w:cs="Times New Roman"/>
-          <w:b/>
-          <w:bCs/>
           <w:sz w:val="32"/>
           <w:szCs w:val="32"/>
-        </w:rPr>
-      </w:pPr>
-      <w:proofErr w:type="spellStart"/>
+          <w:highlight w:val="yellow"/>
+        </w:rPr>
+      </w:pPr>
       <w:r>
         <w:rPr>
           <w:rFonts w:ascii="Times New Roman" w:hAnsi="Times New Roman" w:cs="Times New Roman"/>
@@ -272,10 +326,11 @@
           <w:bCs/>
           <w:sz w:val="32"/>
           <w:szCs w:val="32"/>
-        </w:rPr>
-        <w:t>Selection</w:t>
-      </w:r>
-      <w:proofErr w:type="spellEnd"/>
+          <w:highlight w:val="yellow"/>
+        </w:rPr>
+        <w:t xml:space="preserve">Bubble </w:t>
+      </w:r>
+      <w:proofErr w:type="spellStart"/>
       <w:r>
         <w:rPr>
           <w:rFonts w:ascii="Times New Roman" w:hAnsi="Times New Roman" w:cs="Times New Roman"/>
@@ -283,17 +338,7 @@
           <w:bCs/>
           <w:sz w:val="32"/>
           <w:szCs w:val="32"/>
-        </w:rPr>
-        <w:t xml:space="preserve"> </w:t>
-      </w:r>
-      <w:proofErr w:type="spellStart"/>
-      <w:r>
-        <w:rPr>
-          <w:rFonts w:ascii="Times New Roman" w:hAnsi="Times New Roman" w:cs="Times New Roman"/>
-          <w:b/>
-          <w:bCs/>
-          <w:sz w:val="32"/>
-          <w:szCs w:val="32"/>
+          <w:highlight w:val="yellow"/>
         </w:rPr>
         <w:t>Sort</w:t>
       </w:r>
@@ -314,10 +359,20 @@
       <w:r>
         <w:rPr>
           <w:rFonts w:ascii="Times New Roman" w:hAnsi="Times New Roman" w:cs="Times New Roman"/>
-          <w:sz w:val="28"/>
-          <w:szCs w:val="28"/>
-        </w:rPr>
-        <w:t>Ideia: seleciona o menor elemento e coloca na posição correta.</w:t>
+          <w:b/>
+          <w:bCs/>
+          <w:sz w:val="28"/>
+          <w:szCs w:val="28"/>
+        </w:rPr>
+        <w:t>Ideia</w:t>
+      </w:r>
+      <w:r>
+        <w:rPr>
+          <w:rFonts w:ascii="Times New Roman" w:hAnsi="Times New Roman" w:cs="Times New Roman"/>
+          <w:sz w:val="28"/>
+          <w:szCs w:val="28"/>
+        </w:rPr>
+        <w:t>: troca vizinhos até ordenar.</w:t>
       </w:r>
     </w:p>
     <w:p>
@@ -338,11 +393,23 @@
           <w:sz w:val="28"/>
           <w:szCs w:val="28"/>
         </w:rPr>
-        <w:t>Complexidade: O(n</w:t>
-      </w:r>
-      <w:r>
-        <w:rPr>
-          <w:rFonts w:ascii="Times New Roman" w:hAnsi="Times New Roman" w:cs="Times New Roman"/>
+        <w:t>Complexidade: O(</w:t>
+      </w:r>
+      <w:r>
+        <w:rPr>
+          <w:rFonts w:ascii="Times New Roman" w:hAnsi="Times New Roman" w:cs="Times New Roman"/>
+          <w:b/>
+          <w:bCs/>
+          <w:sz w:val="28"/>
+          <w:szCs w:val="28"/>
+        </w:rPr>
+        <w:t>n</w:t>
+      </w:r>
+      <w:r>
+        <w:rPr>
+          <w:rFonts w:ascii="Times New Roman" w:hAnsi="Times New Roman" w:cs="Times New Roman"/>
+          <w:b/>
+          <w:bCs/>
           <w:sz w:val="28"/>
           <w:szCs w:val="28"/>
           <w:vertAlign w:val="superscript"/>
@@ -376,7 +443,7 @@
           <w:sz w:val="28"/>
           <w:szCs w:val="28"/>
         </w:rPr>
-        <w:t xml:space="preserve">Instável </w:t>
+        <w:t xml:space="preserve">Estável </w:t>
       </w:r>
       <w:r>
         <w:rPr>
@@ -384,7 +451,7 @@
           <w:sz w:val="28"/>
           <w:szCs w:val="28"/>
         </w:rPr>
-        <w:t>✘</w:t>
+        <w:t>✔</w:t>
       </w:r>
       <w:r>
         <w:rPr>
@@ -413,8 +480,18 @@
           <w:sz w:val="28"/>
           <w:szCs w:val="28"/>
         </w:rPr>
-        <w:t>Uso: poucas trocas, mas ineficiente em listas grandes.</w:t>
-      </w:r>
+        <w:t>Uso: aprendizado, listas muito pequenas.</w:t>
+      </w:r>
+    </w:p>
+    <w:p>
+      <w:pPr>
+        <w:ind w:left="1440"/>
+        <w:rPr>
+          <w:rFonts w:ascii="Times New Roman" w:hAnsi="Times New Roman" w:cs="Times New Roman"/>
+          <w:sz w:val="28"/>
+          <w:szCs w:val="28"/>
+        </w:rPr>
+      </w:pPr>
     </w:p>
     <w:p>
       <w:pPr>
@@ -438,6 +515,7 @@
           <w:bCs/>
           <w:sz w:val="32"/>
           <w:szCs w:val="32"/>
+          <w:highlight w:val="yellow"/>
         </w:rPr>
       </w:pPr>
       <w:proofErr w:type="spellStart"/>
@@ -448,6 +526,7 @@
           <w:bCs/>
           <w:sz w:val="32"/>
           <w:szCs w:val="32"/>
+          <w:highlight w:val="yellow"/>
         </w:rPr>
         <w:t>Insertion</w:t>
       </w:r>
@@ -459,6 +538,7 @@
           <w:bCs/>
           <w:sz w:val="32"/>
           <w:szCs w:val="32"/>
+          <w:highlight w:val="yellow"/>
         </w:rPr>
         <w:t xml:space="preserve"> </w:t>
       </w:r>
@@ -470,6 +550,7 @@
           <w:bCs/>
           <w:sz w:val="32"/>
           <w:szCs w:val="32"/>
+          <w:highlight w:val="yellow"/>
         </w:rPr>
         <w:t>Sort</w:t>
       </w:r>
@@ -481,19 +562,30 @@
           <w:ilvl w:val="1"/>
           <w:numId w:val="1"/>
         </w:numPr>
-        <w:rPr>
-          <w:rFonts w:ascii="Times New Roman" w:hAnsi="Times New Roman" w:cs="Times New Roman"/>
-          <w:sz w:val="28"/>
-          <w:szCs w:val="28"/>
-        </w:rPr>
-      </w:pPr>
-      <w:r>
-        <w:rPr>
-          <w:rFonts w:ascii="Times New Roman" w:hAnsi="Times New Roman" w:cs="Times New Roman"/>
-          <w:sz w:val="28"/>
-          <w:szCs w:val="28"/>
-        </w:rPr>
-        <w:t>Ideia: insere cada elemento na parte já ordenada (como cartas de baralho).</w:t>
+        <w:jc w:val="both"/>
+        <w:rPr>
+          <w:rFonts w:ascii="Times New Roman" w:hAnsi="Times New Roman" w:cs="Times New Roman"/>
+          <w:sz w:val="28"/>
+          <w:szCs w:val="28"/>
+        </w:rPr>
+      </w:pPr>
+      <w:r>
+        <w:rPr>
+          <w:rFonts w:ascii="Times New Roman" w:hAnsi="Times New Roman" w:cs="Times New Roman"/>
+          <w:b/>
+          <w:bCs/>
+          <w:sz w:val="28"/>
+          <w:szCs w:val="28"/>
+        </w:rPr>
+        <w:t>Ideia</w:t>
+      </w:r>
+      <w:r>
+        <w:rPr>
+          <w:rFonts w:ascii="Times New Roman" w:hAnsi="Times New Roman" w:cs="Times New Roman"/>
+          <w:sz w:val="28"/>
+          <w:szCs w:val="28"/>
+        </w:rPr>
+        <w:t>: insere cada elemento na parte já ordenada (como cartas de baralho).</w:t>
       </w:r>
     </w:p>
     <w:p>
@@ -502,23 +594,36 @@
           <w:ilvl w:val="1"/>
           <w:numId w:val="1"/>
         </w:numPr>
-        <w:rPr>
-          <w:rFonts w:ascii="Times New Roman" w:hAnsi="Times New Roman" w:cs="Times New Roman"/>
-          <w:sz w:val="28"/>
-          <w:szCs w:val="28"/>
-        </w:rPr>
-      </w:pPr>
-      <w:r>
-        <w:rPr>
-          <w:rFonts w:ascii="Times New Roman" w:hAnsi="Times New Roman" w:cs="Times New Roman"/>
-          <w:sz w:val="28"/>
-          <w:szCs w:val="28"/>
-        </w:rPr>
-        <w:t>Complexidade: O(n</w:t>
-      </w:r>
-      <w:r>
-        <w:rPr>
-          <w:rFonts w:ascii="Times New Roman" w:hAnsi="Times New Roman" w:cs="Times New Roman"/>
+        <w:jc w:val="both"/>
+        <w:rPr>
+          <w:rFonts w:ascii="Times New Roman" w:hAnsi="Times New Roman" w:cs="Times New Roman"/>
+          <w:sz w:val="28"/>
+          <w:szCs w:val="28"/>
+        </w:rPr>
+      </w:pPr>
+      <w:r>
+        <w:rPr>
+          <w:rFonts w:ascii="Times New Roman" w:hAnsi="Times New Roman" w:cs="Times New Roman"/>
+          <w:sz w:val="28"/>
+          <w:szCs w:val="28"/>
+        </w:rPr>
+        <w:t>Complexidade: O(</w:t>
+      </w:r>
+      <w:r>
+        <w:rPr>
+          <w:rFonts w:ascii="Times New Roman" w:hAnsi="Times New Roman" w:cs="Times New Roman"/>
+          <w:b/>
+          <w:bCs/>
+          <w:sz w:val="28"/>
+          <w:szCs w:val="28"/>
+        </w:rPr>
+        <w:t>n</w:t>
+      </w:r>
+      <w:r>
+        <w:rPr>
+          <w:rFonts w:ascii="Times New Roman" w:hAnsi="Times New Roman" w:cs="Times New Roman"/>
+          <w:b/>
+          <w:bCs/>
           <w:sz w:val="28"/>
           <w:szCs w:val="28"/>
           <w:vertAlign w:val="superscript"/>
@@ -531,7 +636,25 @@
           <w:sz w:val="28"/>
           <w:szCs w:val="28"/>
         </w:rPr>
-        <w:t>), mas O(n) em listas quase ordenadas.</w:t>
+        <w:t>), mas O</w:t>
+      </w:r>
+      <w:r>
+        <w:rPr>
+          <w:rFonts w:ascii="Times New Roman" w:hAnsi="Times New Roman" w:cs="Times New Roman"/>
+          <w:b/>
+          <w:bCs/>
+          <w:sz w:val="28"/>
+          <w:szCs w:val="28"/>
+        </w:rPr>
+        <w:t>(n</w:t>
+      </w:r>
+      <w:r>
+        <w:rPr>
+          <w:rFonts w:ascii="Times New Roman" w:hAnsi="Times New Roman" w:cs="Times New Roman"/>
+          <w:sz w:val="28"/>
+          <w:szCs w:val="28"/>
+        </w:rPr>
+        <w:t>) em listas quase ordenadas.</w:t>
       </w:r>
     </w:p>
     <w:p>
@@ -540,6 +663,7 @@
           <w:ilvl w:val="1"/>
           <w:numId w:val="1"/>
         </w:numPr>
+        <w:jc w:val="both"/>
         <w:rPr>
           <w:rFonts w:ascii="Times New Roman" w:hAnsi="Times New Roman" w:cs="Times New Roman"/>
           <w:sz w:val="28"/>
@@ -577,24 +701,46 @@
           <w:ilvl w:val="1"/>
           <w:numId w:val="1"/>
         </w:numPr>
-        <w:rPr>
-          <w:rFonts w:ascii="Times New Roman" w:hAnsi="Times New Roman" w:cs="Times New Roman"/>
-          <w:sz w:val="28"/>
-          <w:szCs w:val="28"/>
-        </w:rPr>
-      </w:pPr>
-      <w:r>
-        <w:rPr>
-          <w:rFonts w:ascii="Times New Roman" w:hAnsi="Times New Roman" w:cs="Times New Roman"/>
-          <w:sz w:val="28"/>
-          <w:szCs w:val="28"/>
-        </w:rPr>
-        <w:t xml:space="preserve">Uso: listas pequenas ou quase ordenadas; parte de algoritmos híbridos (ex.: </w:t>
+        <w:jc w:val="both"/>
+        <w:rPr>
+          <w:rFonts w:ascii="Times New Roman" w:hAnsi="Times New Roman" w:cs="Times New Roman"/>
+          <w:sz w:val="28"/>
+          <w:szCs w:val="28"/>
+        </w:rPr>
+      </w:pPr>
+      <w:r>
+        <w:rPr>
+          <w:rFonts w:ascii="Times New Roman" w:hAnsi="Times New Roman" w:cs="Times New Roman"/>
+          <w:sz w:val="28"/>
+          <w:szCs w:val="28"/>
+        </w:rPr>
+        <w:t xml:space="preserve">Uso: listas pequenas ou quase ordenadas; parte de </w:t>
+      </w:r>
+      <w:r>
+        <w:rPr>
+          <w:rFonts w:ascii="Times New Roman" w:hAnsi="Times New Roman" w:cs="Times New Roman"/>
+          <w:b/>
+          <w:bCs/>
+          <w:color w:val="EE0000"/>
+          <w:sz w:val="28"/>
+          <w:szCs w:val="28"/>
+        </w:rPr>
+        <w:t>algoritmos híbridos</w:t>
+      </w:r>
+      <w:r>
+        <w:rPr>
+          <w:rFonts w:ascii="Times New Roman" w:hAnsi="Times New Roman" w:cs="Times New Roman"/>
+          <w:sz w:val="28"/>
+          <w:szCs w:val="28"/>
+        </w:rPr>
+        <w:t xml:space="preserve"> (ex.: </w:t>
       </w:r>
       <w:proofErr w:type="spellStart"/>
       <w:r>
         <w:rPr>
           <w:rFonts w:ascii="Times New Roman" w:hAnsi="Times New Roman" w:cs="Times New Roman"/>
+          <w:b/>
+          <w:bCs/>
           <w:sz w:val="28"/>
           <w:szCs w:val="28"/>
         </w:rPr>
@@ -671,6 +817,15 @@
         </w:rPr>
         <w:t>) – eficientes para grandes volumes</w:t>
       </w:r>
+    </w:p>
+    <w:p>
+      <w:pPr>
+        <w:rPr>
+          <w:rFonts w:ascii="Times New Roman" w:hAnsi="Times New Roman" w:cs="Times New Roman"/>
+          <w:sz w:val="28"/>
+          <w:szCs w:val="28"/>
+        </w:rPr>
+      </w:pPr>
     </w:p>
     <w:p>
       <w:pPr>
@@ -693,6 +848,7 @@
           <w:bCs/>
           <w:sz w:val="32"/>
           <w:szCs w:val="32"/>
+          <w:highlight w:val="green"/>
         </w:rPr>
       </w:pPr>
       <w:r>
@@ -702,6 +858,7 @@
           <w:bCs/>
           <w:sz w:val="32"/>
           <w:szCs w:val="32"/>
+          <w:highlight w:val="green"/>
         </w:rPr>
         <w:t xml:space="preserve">Merge </w:t>
       </w:r>
@@ -713,6 +870,7 @@
           <w:bCs/>
           <w:sz w:val="32"/>
           <w:szCs w:val="32"/>
+          <w:highlight w:val="green"/>
         </w:rPr>
         <w:t>Sort</w:t>
       </w:r>
@@ -733,10 +891,39 @@
       <w:r>
         <w:rPr>
           <w:rFonts w:ascii="Times New Roman" w:hAnsi="Times New Roman" w:cs="Times New Roman"/>
-          <w:sz w:val="28"/>
-          <w:szCs w:val="28"/>
-        </w:rPr>
-        <w:t xml:space="preserve">Ideia: divide e conquista, combina </w:t>
+          <w:b/>
+          <w:bCs/>
+          <w:sz w:val="28"/>
+          <w:szCs w:val="28"/>
+        </w:rPr>
+        <w:t>Ideia</w:t>
+      </w:r>
+      <w:r>
+        <w:rPr>
+          <w:rFonts w:ascii="Times New Roman" w:hAnsi="Times New Roman" w:cs="Times New Roman"/>
+          <w:sz w:val="28"/>
+          <w:szCs w:val="28"/>
+        </w:rPr>
+        <w:t xml:space="preserve">: </w:t>
+      </w:r>
+      <w:r>
+        <w:rPr>
+          <w:rFonts w:ascii="Times New Roman" w:hAnsi="Times New Roman" w:cs="Times New Roman"/>
+          <w:b/>
+          <w:bCs/>
+          <w:color w:val="EE0000"/>
+          <w:sz w:val="28"/>
+          <w:szCs w:val="28"/>
+        </w:rPr>
+        <w:t>divide e conquista</w:t>
+      </w:r>
+      <w:r>
+        <w:rPr>
+          <w:rFonts w:ascii="Times New Roman" w:hAnsi="Times New Roman" w:cs="Times New Roman"/>
+          <w:sz w:val="28"/>
+          <w:szCs w:val="28"/>
+        </w:rPr>
+        <w:t xml:space="preserve">, combina </w:t>
       </w:r>
       <w:proofErr w:type="spellStart"/>
       <w:r>
@@ -781,6 +968,8 @@
       <w:r>
         <w:rPr>
           <w:rFonts w:ascii="Times New Roman" w:hAnsi="Times New Roman" w:cs="Times New Roman"/>
+          <w:b/>
+          <w:bCs/>
           <w:sz w:val="28"/>
           <w:szCs w:val="28"/>
         </w:rPr>
@@ -856,7 +1045,15 @@
     </w:p>
     <w:p>
       <w:pPr>
-        <w:ind w:left="1440"/>
+        <w:rPr>
+          <w:rFonts w:ascii="Times New Roman" w:hAnsi="Times New Roman" w:cs="Times New Roman"/>
+          <w:sz w:val="28"/>
+          <w:szCs w:val="28"/>
+        </w:rPr>
+      </w:pPr>
+    </w:p>
+    <w:p>
+      <w:pPr>
         <w:rPr>
           <w:rFonts w:ascii="Times New Roman" w:hAnsi="Times New Roman" w:cs="Times New Roman"/>
           <w:sz w:val="28"/>
@@ -876,6 +1073,7 @@
           <w:bCs/>
           <w:sz w:val="32"/>
           <w:szCs w:val="32"/>
+          <w:highlight w:val="green"/>
         </w:rPr>
       </w:pPr>
       <w:r>
@@ -885,6 +1083,7 @@
           <w:bCs/>
           <w:sz w:val="32"/>
           <w:szCs w:val="32"/>
+          <w:highlight w:val="green"/>
         </w:rPr>
         <w:t xml:space="preserve">Quick </w:t>
       </w:r>
@@ -896,6 +1095,7 @@
           <w:bCs/>
           <w:sz w:val="32"/>
           <w:szCs w:val="32"/>
+          <w:highlight w:val="green"/>
         </w:rPr>
         <w:t>Sort</w:t>
       </w:r>
@@ -916,10 +1116,39 @@
       <w:r>
         <w:rPr>
           <w:rFonts w:ascii="Times New Roman" w:hAnsi="Times New Roman" w:cs="Times New Roman"/>
-          <w:sz w:val="28"/>
-          <w:szCs w:val="28"/>
-        </w:rPr>
-        <w:t>Ideia: escolhe um pivô, particiona lista em menores/maiores, recursivo.</w:t>
+          <w:b/>
+          <w:bCs/>
+          <w:sz w:val="28"/>
+          <w:szCs w:val="28"/>
+        </w:rPr>
+        <w:t>Ideia</w:t>
+      </w:r>
+      <w:r>
+        <w:rPr>
+          <w:rFonts w:ascii="Times New Roman" w:hAnsi="Times New Roman" w:cs="Times New Roman"/>
+          <w:sz w:val="28"/>
+          <w:szCs w:val="28"/>
+        </w:rPr>
+        <w:t xml:space="preserve">: </w:t>
+      </w:r>
+      <w:r>
+        <w:rPr>
+          <w:rFonts w:ascii="Times New Roman" w:hAnsi="Times New Roman" w:cs="Times New Roman"/>
+          <w:b/>
+          <w:bCs/>
+          <w:color w:val="EE0000"/>
+          <w:sz w:val="28"/>
+          <w:szCs w:val="28"/>
+        </w:rPr>
+        <w:t>escolhe um pivô</w:t>
+      </w:r>
+      <w:r>
+        <w:rPr>
+          <w:rFonts w:ascii="Times New Roman" w:hAnsi="Times New Roman" w:cs="Times New Roman"/>
+          <w:sz w:val="28"/>
+          <w:szCs w:val="28"/>
+        </w:rPr>
+        <w:t>, particiona lista em menores/maiores, recursivo.</w:t>
       </w:r>
     </w:p>
     <w:p>
@@ -946,6 +1175,8 @@
       <w:r>
         <w:rPr>
           <w:rFonts w:ascii="Times New Roman" w:hAnsi="Times New Roman" w:cs="Times New Roman"/>
+          <w:b/>
+          <w:bCs/>
           <w:sz w:val="28"/>
           <w:szCs w:val="28"/>
         </w:rPr>
@@ -958,11 +1189,23 @@
           <w:sz w:val="28"/>
           <w:szCs w:val="28"/>
         </w:rPr>
-        <w:t>) médio, O(n</w:t>
-      </w:r>
-      <w:r>
-        <w:rPr>
-          <w:rFonts w:ascii="Times New Roman" w:hAnsi="Times New Roman" w:cs="Times New Roman"/>
+        <w:t>) médio, O(</w:t>
+      </w:r>
+      <w:r>
+        <w:rPr>
+          <w:rFonts w:ascii="Times New Roman" w:hAnsi="Times New Roman" w:cs="Times New Roman"/>
+          <w:b/>
+          <w:bCs/>
+          <w:sz w:val="28"/>
+          <w:szCs w:val="28"/>
+        </w:rPr>
+        <w:t>n</w:t>
+      </w:r>
+      <w:r>
+        <w:rPr>
+          <w:rFonts w:ascii="Times New Roman" w:hAnsi="Times New Roman" w:cs="Times New Roman"/>
+          <w:b/>
+          <w:bCs/>
           <w:sz w:val="28"/>
           <w:szCs w:val="28"/>
           <w:vertAlign w:val="superscript"/>
@@ -1038,7 +1281,15 @@
     </w:p>
     <w:p>
       <w:pPr>
-        <w:ind w:left="1440"/>
+        <w:rPr>
+          <w:rFonts w:ascii="Times New Roman" w:hAnsi="Times New Roman" w:cs="Times New Roman"/>
+          <w:sz w:val="28"/>
+          <w:szCs w:val="28"/>
+        </w:rPr>
+      </w:pPr>
+    </w:p>
+    <w:p>
+      <w:pPr>
         <w:rPr>
           <w:rFonts w:ascii="Times New Roman" w:hAnsi="Times New Roman" w:cs="Times New Roman"/>
           <w:sz w:val="28"/>
@@ -1058,6 +1309,7 @@
           <w:bCs/>
           <w:sz w:val="32"/>
           <w:szCs w:val="32"/>
+          <w:highlight w:val="green"/>
         </w:rPr>
       </w:pPr>
       <w:proofErr w:type="spellStart"/>
@@ -1068,6 +1320,7 @@
           <w:bCs/>
           <w:sz w:val="32"/>
           <w:szCs w:val="32"/>
+          <w:highlight w:val="green"/>
         </w:rPr>
         <w:t>Heap</w:t>
       </w:r>
@@ -1079,6 +1332,7 @@
           <w:bCs/>
           <w:sz w:val="32"/>
           <w:szCs w:val="32"/>
+          <w:highlight w:val="green"/>
         </w:rPr>
         <w:t xml:space="preserve"> </w:t>
       </w:r>
@@ -1090,6 +1344,7 @@
           <w:bCs/>
           <w:sz w:val="32"/>
           <w:szCs w:val="32"/>
+          <w:highlight w:val="green"/>
         </w:rPr>
         <w:t>Sort</w:t>
       </w:r>
@@ -1113,12 +1368,26 @@
           <w:sz w:val="28"/>
           <w:szCs w:val="28"/>
         </w:rPr>
-        <w:t xml:space="preserve">Ideia: constrói </w:t>
+        <w:t xml:space="preserve">Ideia: </w:t>
+      </w:r>
+      <w:r>
+        <w:rPr>
+          <w:rFonts w:ascii="Times New Roman" w:hAnsi="Times New Roman" w:cs="Times New Roman"/>
+          <w:b/>
+          <w:bCs/>
+          <w:color w:val="EE0000"/>
+          <w:sz w:val="28"/>
+          <w:szCs w:val="28"/>
+        </w:rPr>
+        <w:t xml:space="preserve">constrói </w:t>
       </w:r>
       <w:proofErr w:type="spellStart"/>
       <w:r>
         <w:rPr>
           <w:rFonts w:ascii="Times New Roman" w:hAnsi="Times New Roman" w:cs="Times New Roman"/>
+          <w:b/>
+          <w:bCs/>
+          <w:color w:val="EE0000"/>
           <w:sz w:val="28"/>
           <w:szCs w:val="28"/>
         </w:rPr>
@@ -1128,10 +1397,30 @@
       <w:r>
         <w:rPr>
           <w:rFonts w:ascii="Times New Roman" w:hAnsi="Times New Roman" w:cs="Times New Roman"/>
-          <w:sz w:val="28"/>
-          <w:szCs w:val="28"/>
-        </w:rPr>
-        <w:t xml:space="preserve"> máximo e extrai o maior elemento.</w:t>
+          <w:b/>
+          <w:bCs/>
+          <w:color w:val="EE0000"/>
+          <w:sz w:val="28"/>
+          <w:szCs w:val="28"/>
+        </w:rPr>
+        <w:t xml:space="preserve"> máximo</w:t>
+      </w:r>
+      <w:r>
+        <w:rPr>
+          <w:rFonts w:ascii="Times New Roman" w:hAnsi="Times New Roman" w:cs="Times New Roman"/>
+          <w:color w:val="EE0000"/>
+          <w:sz w:val="28"/>
+          <w:szCs w:val="28"/>
+        </w:rPr>
+        <w:t xml:space="preserve"> </w:t>
+      </w:r>
+      <w:r>
+        <w:rPr>
+          <w:rFonts w:ascii="Times New Roman" w:hAnsi="Times New Roman" w:cs="Times New Roman"/>
+          <w:sz w:val="28"/>
+          <w:szCs w:val="28"/>
+        </w:rPr>
+        <w:t>e extrai o maior elemento.</w:t>
       </w:r>
     </w:p>
     <w:p>
@@ -1158,6 +1447,8 @@
       <w:r>
         <w:rPr>
           <w:rFonts w:ascii="Times New Roman" w:hAnsi="Times New Roman" w:cs="Times New Roman"/>
+          <w:b/>
+          <w:bCs/>
           <w:sz w:val="28"/>
           <w:szCs w:val="28"/>
         </w:rPr>
@@ -1216,6 +1507,7 @@
           <w:ilvl w:val="1"/>
           <w:numId w:val="2"/>
         </w:numPr>
+        <w:jc w:val="both"/>
         <w:rPr>
           <w:rFonts w:ascii="Times New Roman" w:hAnsi="Times New Roman" w:cs="Times New Roman"/>
           <w:sz w:val="28"/>
@@ -1425,7 +1717,6 @@
           <w:tcPr>
             <w:tcW w:w="0" w:type="auto"/>
             <w:vAlign w:val="center"/>
-            <w:hideMark/>
           </w:tcPr>
           <w:p>
             <w:pPr>
@@ -1435,13 +1726,23 @@
                 <w:szCs w:val="28"/>
               </w:rPr>
             </w:pPr>
-            <w:r>
-              <w:rPr>
-                <w:rFonts w:ascii="Times New Roman" w:hAnsi="Times New Roman" w:cs="Times New Roman"/>
-                <w:sz w:val="28"/>
-                <w:szCs w:val="28"/>
-              </w:rPr>
-              <w:t xml:space="preserve">Bubble </w:t>
+            <w:proofErr w:type="spellStart"/>
+            <w:r>
+              <w:rPr>
+                <w:rFonts w:ascii="Times New Roman" w:hAnsi="Times New Roman" w:cs="Times New Roman"/>
+                <w:sz w:val="28"/>
+                <w:szCs w:val="28"/>
+              </w:rPr>
+              <w:t>Selection</w:t>
+            </w:r>
+            <w:proofErr w:type="spellEnd"/>
+            <w:r>
+              <w:rPr>
+                <w:rFonts w:ascii="Times New Roman" w:hAnsi="Times New Roman" w:cs="Times New Roman"/>
+                <w:sz w:val="28"/>
+                <w:szCs w:val="28"/>
+              </w:rPr>
+              <w:t xml:space="preserve"> </w:t>
             </w:r>
             <w:proofErr w:type="spellStart"/>
             <w:r>
@@ -1459,7 +1760,6 @@
           <w:tcPr>
             <w:tcW w:w="0" w:type="auto"/>
             <w:vAlign w:val="center"/>
-            <w:hideMark/>
           </w:tcPr>
           <w:p>
             <w:pPr>
@@ -1500,13 +1800,12 @@
           <w:tcPr>
             <w:tcW w:w="0" w:type="auto"/>
             <w:vAlign w:val="center"/>
-            <w:hideMark/>
           </w:tcPr>
           <w:p>
             <w:pPr>
               <w:jc w:val="center"/>
               <w:rPr>
-                <w:rFonts w:ascii="Times New Roman" w:hAnsi="Times New Roman" w:cs="Times New Roman"/>
+                <w:rFonts w:ascii="Segoe UI Symbol" w:hAnsi="Segoe UI Symbol" w:cs="Segoe UI Symbol"/>
                 <w:sz w:val="28"/>
                 <w:szCs w:val="28"/>
               </w:rPr>
@@ -1517,7 +1816,7 @@
                 <w:sz w:val="28"/>
                 <w:szCs w:val="28"/>
               </w:rPr>
-              <w:t>✔</w:t>
+              <w:t>✘</w:t>
             </w:r>
           </w:p>
         </w:tc>
@@ -1525,7 +1824,131 @@
           <w:tcPr>
             <w:tcW w:w="0" w:type="auto"/>
             <w:vAlign w:val="center"/>
-            <w:hideMark/>
+          </w:tcPr>
+          <w:p>
+            <w:pPr>
+              <w:rPr>
+                <w:rFonts w:ascii="Times New Roman" w:hAnsi="Times New Roman" w:cs="Times New Roman"/>
+                <w:sz w:val="28"/>
+                <w:szCs w:val="28"/>
+              </w:rPr>
+            </w:pPr>
+            <w:r>
+              <w:rPr>
+                <w:rFonts w:ascii="Times New Roman" w:hAnsi="Times New Roman" w:cs="Times New Roman"/>
+                <w:sz w:val="28"/>
+                <w:szCs w:val="28"/>
+              </w:rPr>
+              <w:t>Poucas trocas</w:t>
+            </w:r>
+          </w:p>
+        </w:tc>
+      </w:tr>
+      <w:tr>
+        <w:trPr>
+          <w:tblCellSpacing w:w="15" w:type="dxa"/>
+        </w:trPr>
+        <w:tc>
+          <w:tcPr>
+            <w:tcW w:w="0" w:type="auto"/>
+            <w:vAlign w:val="center"/>
+          </w:tcPr>
+          <w:p>
+            <w:pPr>
+              <w:rPr>
+                <w:rFonts w:ascii="Times New Roman" w:hAnsi="Times New Roman" w:cs="Times New Roman"/>
+                <w:sz w:val="28"/>
+                <w:szCs w:val="28"/>
+              </w:rPr>
+            </w:pPr>
+            <w:r>
+              <w:rPr>
+                <w:rFonts w:ascii="Times New Roman" w:hAnsi="Times New Roman" w:cs="Times New Roman"/>
+                <w:sz w:val="28"/>
+                <w:szCs w:val="28"/>
+              </w:rPr>
+              <w:t xml:space="preserve">Bubble </w:t>
+            </w:r>
+            <w:proofErr w:type="spellStart"/>
+            <w:r>
+              <w:rPr>
+                <w:rFonts w:ascii="Times New Roman" w:hAnsi="Times New Roman" w:cs="Times New Roman"/>
+                <w:sz w:val="28"/>
+                <w:szCs w:val="28"/>
+              </w:rPr>
+              <w:t>Sort</w:t>
+            </w:r>
+            <w:proofErr w:type="spellEnd"/>
+          </w:p>
+        </w:tc>
+        <w:tc>
+          <w:tcPr>
+            <w:tcW w:w="0" w:type="auto"/>
+            <w:vAlign w:val="center"/>
+          </w:tcPr>
+          <w:p>
+            <w:pPr>
+              <w:rPr>
+                <w:rFonts w:ascii="Times New Roman" w:hAnsi="Times New Roman" w:cs="Times New Roman"/>
+                <w:sz w:val="28"/>
+                <w:szCs w:val="28"/>
+              </w:rPr>
+            </w:pPr>
+            <w:r>
+              <w:rPr>
+                <w:rFonts w:ascii="Times New Roman" w:hAnsi="Times New Roman" w:cs="Times New Roman"/>
+                <w:sz w:val="28"/>
+                <w:szCs w:val="28"/>
+              </w:rPr>
+              <w:t>O(n</w:t>
+            </w:r>
+            <w:r>
+              <w:rPr>
+                <w:rFonts w:ascii="Times New Roman" w:hAnsi="Times New Roman" w:cs="Times New Roman"/>
+                <w:sz w:val="28"/>
+                <w:szCs w:val="28"/>
+                <w:vertAlign w:val="superscript"/>
+              </w:rPr>
+              <w:t>2</w:t>
+            </w:r>
+            <w:r>
+              <w:rPr>
+                <w:rFonts w:ascii="Times New Roman" w:hAnsi="Times New Roman" w:cs="Times New Roman"/>
+                <w:sz w:val="28"/>
+                <w:szCs w:val="28"/>
+              </w:rPr>
+              <w:t>)</w:t>
+            </w:r>
+          </w:p>
+        </w:tc>
+        <w:tc>
+          <w:tcPr>
+            <w:tcW w:w="0" w:type="auto"/>
+            <w:vAlign w:val="center"/>
+          </w:tcPr>
+          <w:p>
+            <w:pPr>
+              <w:jc w:val="center"/>
+              <w:rPr>
+                <w:rFonts w:ascii="Times New Roman" w:hAnsi="Times New Roman" w:cs="Times New Roman"/>
+                <w:sz w:val="28"/>
+                <w:szCs w:val="28"/>
+              </w:rPr>
+            </w:pPr>
+            <w:r>
+              <w:rPr>
+                <w:rFonts w:ascii="Segoe UI Symbol" w:hAnsi="Segoe UI Symbol" w:cs="Segoe UI Symbol"/>
+                <w:sz w:val="28"/>
+                <w:szCs w:val="28"/>
+              </w:rPr>
+              <w:t>✔</w:t>
+            </w:r>
+          </w:p>
+        </w:tc>
+        <w:tc>
+          <w:tcPr>
+            <w:tcW w:w="0" w:type="auto"/>
+            <w:vAlign w:val="center"/>
           </w:tcPr>
           <w:p>
             <w:pPr>
@@ -1571,7 +1994,7 @@
                 <w:sz w:val="28"/>
                 <w:szCs w:val="28"/>
               </w:rPr>
-              <w:t>Selection</w:t>
+              <w:t>Insertion</w:t>
             </w:r>
             <w:proofErr w:type="spellEnd"/>
             <w:r>
@@ -1656,7 +2079,7 @@
                 <w:sz w:val="28"/>
                 <w:szCs w:val="28"/>
               </w:rPr>
-              <w:t>✘</w:t>
+              <w:t>✔</w:t>
             </w:r>
           </w:p>
         </w:tc>
@@ -1680,7 +2103,7 @@
                 <w:sz w:val="28"/>
                 <w:szCs w:val="28"/>
               </w:rPr>
-              <w:t>Poucas trocas</w:t>
+              <w:t>Listas pequenas/quase ordenadas</w:t>
             </w:r>
           </w:p>
         </w:tc>
@@ -1703,23 +2126,13 @@
                 <w:szCs w:val="28"/>
               </w:rPr>
             </w:pPr>
-            <w:proofErr w:type="spellStart"/>
-            <w:r>
-              <w:rPr>
-                <w:rFonts w:ascii="Times New Roman" w:hAnsi="Times New Roman" w:cs="Times New Roman"/>
-                <w:sz w:val="28"/>
-                <w:szCs w:val="28"/>
-              </w:rPr>
-              <w:t>Insertion</w:t>
-            </w:r>
-            <w:proofErr w:type="spellEnd"/>
-            <w:r>
-              <w:rPr>
-                <w:rFonts w:ascii="Times New Roman" w:hAnsi="Times New Roman" w:cs="Times New Roman"/>
-                <w:sz w:val="28"/>
-                <w:szCs w:val="28"/>
-              </w:rPr>
-              <w:t xml:space="preserve"> </w:t>
+            <w:r>
+              <w:rPr>
+                <w:rFonts w:ascii="Times New Roman" w:hAnsi="Times New Roman" w:cs="Times New Roman"/>
+                <w:sz w:val="28"/>
+                <w:szCs w:val="28"/>
+              </w:rPr>
+              <w:t xml:space="preserve">Merge </w:t>
             </w:r>
             <w:proofErr w:type="spellStart"/>
             <w:r>
@@ -1753,17 +2166,18 @@
                 <w:sz w:val="28"/>
                 <w:szCs w:val="28"/>
               </w:rPr>
-              <w:t>O(n</w:t>
-            </w:r>
-            <w:r>
-              <w:rPr>
-                <w:rFonts w:ascii="Times New Roman" w:hAnsi="Times New Roman" w:cs="Times New Roman"/>
-                <w:sz w:val="28"/>
-                <w:szCs w:val="28"/>
-                <w:vertAlign w:val="superscript"/>
-              </w:rPr>
-              <w:t>2</w:t>
-            </w:r>
+              <w:t>O(</w:t>
+            </w:r>
+            <w:proofErr w:type="spellStart"/>
+            <w:r>
+              <w:rPr>
+                <w:rFonts w:ascii="Times New Roman" w:hAnsi="Times New Roman" w:cs="Times New Roman"/>
+                <w:sz w:val="28"/>
+                <w:szCs w:val="28"/>
+              </w:rPr>
+              <w:t>nlogn</w:t>
+            </w:r>
+            <w:proofErr w:type="spellEnd"/>
             <w:r>
               <w:rPr>
                 <w:rFonts w:ascii="Times New Roman" w:hAnsi="Times New Roman" w:cs="Times New Roman"/>
@@ -1819,7 +2233,7 @@
                 <w:sz w:val="28"/>
                 <w:szCs w:val="28"/>
               </w:rPr>
-              <w:t>Listas pequenas/quase ordenadas</w:t>
+              <w:t>Listas grandes, estabilidade</w:t>
             </w:r>
           </w:p>
         </w:tc>
@@ -1848,7 +2262,7 @@
                 <w:sz w:val="28"/>
                 <w:szCs w:val="28"/>
               </w:rPr>
-              <w:t xml:space="preserve">Merge </w:t>
+              <w:t xml:space="preserve">Quick </w:t>
             </w:r>
             <w:proofErr w:type="spellStart"/>
             <w:r>
@@ -1900,7 +2314,7 @@
                 <w:sz w:val="28"/>
                 <w:szCs w:val="28"/>
               </w:rPr>
-              <w:t>)</w:t>
+              <w:t>) médio</w:t>
             </w:r>
           </w:p>
         </w:tc>
@@ -1925,7 +2339,7 @@
                 <w:sz w:val="28"/>
                 <w:szCs w:val="28"/>
               </w:rPr>
-              <w:t>✔</w:t>
+              <w:t>✘</w:t>
             </w:r>
           </w:p>
         </w:tc>
@@ -1949,7 +2363,7 @@
                 <w:sz w:val="28"/>
                 <w:szCs w:val="28"/>
               </w:rPr>
-              <w:t>Listas grandes, estabilidade</w:t>
+              <w:t>Listas grandes, rapidez prática</w:t>
             </w:r>
           </w:p>
         </w:tc>
@@ -1972,13 +2386,23 @@
                 <w:szCs w:val="28"/>
               </w:rPr>
             </w:pPr>
-            <w:r>
-              <w:rPr>
-                <w:rFonts w:ascii="Times New Roman" w:hAnsi="Times New Roman" w:cs="Times New Roman"/>
-                <w:sz w:val="28"/>
-                <w:szCs w:val="28"/>
-              </w:rPr>
-              <w:t xml:space="preserve">Quick </w:t>
+            <w:proofErr w:type="spellStart"/>
+            <w:r>
+              <w:rPr>
+                <w:rFonts w:ascii="Times New Roman" w:hAnsi="Times New Roman" w:cs="Times New Roman"/>
+                <w:sz w:val="28"/>
+                <w:szCs w:val="28"/>
+              </w:rPr>
+              <w:t>Heap</w:t>
+            </w:r>
+            <w:proofErr w:type="spellEnd"/>
+            <w:r>
+              <w:rPr>
+                <w:rFonts w:ascii="Times New Roman" w:hAnsi="Times New Roman" w:cs="Times New Roman"/>
+                <w:sz w:val="28"/>
+                <w:szCs w:val="28"/>
+              </w:rPr>
+              <w:t xml:space="preserve"> </w:t>
             </w:r>
             <w:proofErr w:type="spellStart"/>
             <w:r>
@@ -2030,7 +2454,7 @@
                 <w:sz w:val="28"/>
                 <w:szCs w:val="28"/>
               </w:rPr>
-              <w:t>) médio</w:t>
+              <w:t>)</w:t>
             </w:r>
           </w:p>
         </w:tc>
@@ -2079,146 +2503,6 @@
                 <w:sz w:val="28"/>
                 <w:szCs w:val="28"/>
               </w:rPr>
-              <w:t>Listas grandes, rapidez prática</w:t>
-            </w:r>
-          </w:p>
-        </w:tc>
-      </w:tr>
-      <w:tr>
-        <w:trPr>
-          <w:tblCellSpacing w:w="15" w:type="dxa"/>
-        </w:trPr>
-        <w:tc>
-          <w:tcPr>
-            <w:tcW w:w="0" w:type="auto"/>
-            <w:vAlign w:val="center"/>
-            <w:hideMark/>
-          </w:tcPr>
-          <w:p>
-            <w:pPr>
-              <w:rPr>
-                <w:rFonts w:ascii="Times New Roman" w:hAnsi="Times New Roman" w:cs="Times New Roman"/>
-                <w:sz w:val="28"/>
-                <w:szCs w:val="28"/>
-              </w:rPr>
-            </w:pPr>
-            <w:proofErr w:type="spellStart"/>
-            <w:r>
-              <w:rPr>
-                <w:rFonts w:ascii="Times New Roman" w:hAnsi="Times New Roman" w:cs="Times New Roman"/>
-                <w:sz w:val="28"/>
-                <w:szCs w:val="28"/>
-              </w:rPr>
-              <w:t>Heap</w:t>
-            </w:r>
-            <w:proofErr w:type="spellEnd"/>
-            <w:r>
-              <w:rPr>
-                <w:rFonts w:ascii="Times New Roman" w:hAnsi="Times New Roman" w:cs="Times New Roman"/>
-                <w:sz w:val="28"/>
-                <w:szCs w:val="28"/>
-              </w:rPr>
-              <w:t xml:space="preserve"> </w:t>
-            </w:r>
-            <w:proofErr w:type="spellStart"/>
-            <w:r>
-              <w:rPr>
-                <w:rFonts w:ascii="Times New Roman" w:hAnsi="Times New Roman" w:cs="Times New Roman"/>
-                <w:sz w:val="28"/>
-                <w:szCs w:val="28"/>
-              </w:rPr>
-              <w:t>Sort</w:t>
-            </w:r>
-            <w:proofErr w:type="spellEnd"/>
-          </w:p>
-        </w:tc>
-        <w:tc>
-          <w:tcPr>
-            <w:tcW w:w="0" w:type="auto"/>
-            <w:vAlign w:val="center"/>
-            <w:hideMark/>
-          </w:tcPr>
-          <w:p>
-            <w:pPr>
-              <w:rPr>
-                <w:rFonts w:ascii="Times New Roman" w:hAnsi="Times New Roman" w:cs="Times New Roman"/>
-                <w:sz w:val="28"/>
-                <w:szCs w:val="28"/>
-              </w:rPr>
-            </w:pPr>
-            <w:r>
-              <w:rPr>
-                <w:rFonts w:ascii="Times New Roman" w:hAnsi="Times New Roman" w:cs="Times New Roman"/>
-                <w:sz w:val="28"/>
-                <w:szCs w:val="28"/>
-              </w:rPr>
-              <w:t>O(</w:t>
-            </w:r>
-            <w:proofErr w:type="spellStart"/>
-            <w:r>
-              <w:rPr>
-                <w:rFonts w:ascii="Times New Roman" w:hAnsi="Times New Roman" w:cs="Times New Roman"/>
-                <w:sz w:val="28"/>
-                <w:szCs w:val="28"/>
-              </w:rPr>
-              <w:t>nlogn</w:t>
-            </w:r>
-            <w:proofErr w:type="spellEnd"/>
-            <w:r>
-              <w:rPr>
-                <w:rFonts w:ascii="Times New Roman" w:hAnsi="Times New Roman" w:cs="Times New Roman"/>
-                <w:sz w:val="28"/>
-                <w:szCs w:val="28"/>
-              </w:rPr>
-              <w:t>)</w:t>
-            </w:r>
-          </w:p>
-        </w:tc>
-        <w:tc>
-          <w:tcPr>
-            <w:tcW w:w="0" w:type="auto"/>
-            <w:vAlign w:val="center"/>
-            <w:hideMark/>
-          </w:tcPr>
-          <w:p>
-            <w:pPr>
-              <w:jc w:val="center"/>
-              <w:rPr>
-                <w:rFonts w:ascii="Times New Roman" w:hAnsi="Times New Roman" w:cs="Times New Roman"/>
-                <w:sz w:val="28"/>
-                <w:szCs w:val="28"/>
-              </w:rPr>
-            </w:pPr>
-            <w:r>
-              <w:rPr>
-                <w:rFonts w:ascii="Segoe UI Symbol" w:hAnsi="Segoe UI Symbol" w:cs="Segoe UI Symbol"/>
-                <w:sz w:val="28"/>
-                <w:szCs w:val="28"/>
-              </w:rPr>
-              <w:t>✘</w:t>
-            </w:r>
-          </w:p>
-        </w:tc>
-        <w:tc>
-          <w:tcPr>
-            <w:tcW w:w="0" w:type="auto"/>
-            <w:vAlign w:val="center"/>
-            <w:hideMark/>
-          </w:tcPr>
-          <w:p>
-            <w:pPr>
-              <w:rPr>
-                <w:rFonts w:ascii="Times New Roman" w:hAnsi="Times New Roman" w:cs="Times New Roman"/>
-                <w:sz w:val="28"/>
-                <w:szCs w:val="28"/>
-              </w:rPr>
-            </w:pPr>
-            <w:r>
-              <w:rPr>
-                <w:rFonts w:ascii="Times New Roman" w:hAnsi="Times New Roman" w:cs="Times New Roman"/>
-                <w:sz w:val="28"/>
-                <w:szCs w:val="28"/>
-              </w:rPr>
               <w:t>Robusto, sem memória extra</w:t>
             </w:r>
           </w:p>
@@ -2233,6 +2517,100 @@
           <w:szCs w:val="28"/>
         </w:rPr>
       </w:pPr>
+    </w:p>
+    <w:p>
+      <w:pPr>
+        <w:rPr>
+          <w:rFonts w:ascii="Times New Roman" w:hAnsi="Times New Roman" w:cs="Times New Roman"/>
+          <w:sz w:val="28"/>
+          <w:szCs w:val="28"/>
+        </w:rPr>
+      </w:pPr>
+    </w:p>
+    <w:p>
+      <w:pPr>
+        <w:rPr>
+          <w:rFonts w:ascii="Times New Roman" w:hAnsi="Times New Roman" w:cs="Times New Roman"/>
+          <w:sz w:val="28"/>
+          <w:szCs w:val="28"/>
+        </w:rPr>
+      </w:pPr>
+      <w:r>
+        <w:rPr>
+          <w:rFonts w:ascii="Times New Roman" w:hAnsi="Times New Roman" w:cs="Times New Roman"/>
+          <w:b/>
+          <w:bCs/>
+          <w:sz w:val="28"/>
+          <w:szCs w:val="28"/>
+        </w:rPr>
+        <w:t>Linguagens modernas</w:t>
+      </w:r>
+      <w:r>
+        <w:rPr>
+          <w:rFonts w:ascii="Times New Roman" w:hAnsi="Times New Roman" w:cs="Times New Roman"/>
+          <w:sz w:val="28"/>
+          <w:szCs w:val="28"/>
+        </w:rPr>
+        <w:t xml:space="preserve">: Utilizam </w:t>
+      </w:r>
+      <w:r>
+        <w:rPr>
+          <w:rFonts w:ascii="Times New Roman" w:hAnsi="Times New Roman" w:cs="Times New Roman"/>
+          <w:b/>
+          <w:bCs/>
+          <w:color w:val="0070C0"/>
+          <w:sz w:val="28"/>
+          <w:szCs w:val="28"/>
+        </w:rPr>
+        <w:t>algoritmos híbridos</w:t>
+      </w:r>
+      <w:r>
+        <w:rPr>
+          <w:rFonts w:ascii="Times New Roman" w:hAnsi="Times New Roman" w:cs="Times New Roman"/>
+          <w:sz w:val="28"/>
+          <w:szCs w:val="28"/>
+        </w:rPr>
+        <w:t xml:space="preserve">, </w:t>
+      </w:r>
+      <w:proofErr w:type="spellStart"/>
+      <w:r>
+        <w:rPr>
+          <w:rFonts w:ascii="Times New Roman" w:hAnsi="Times New Roman" w:cs="Times New Roman"/>
+          <w:sz w:val="28"/>
+          <w:szCs w:val="28"/>
+        </w:rPr>
+        <w:t>ex</w:t>
+      </w:r>
+      <w:proofErr w:type="spellEnd"/>
+      <w:r>
+        <w:rPr>
+          <w:rFonts w:ascii="Times New Roman" w:hAnsi="Times New Roman" w:cs="Times New Roman"/>
+          <w:sz w:val="28"/>
+          <w:szCs w:val="28"/>
+        </w:rPr>
+        <w:t xml:space="preserve">: </w:t>
+      </w:r>
+      <w:proofErr w:type="spellStart"/>
+      <w:r>
+        <w:rPr>
+          <w:rFonts w:ascii="Times New Roman" w:hAnsi="Times New Roman" w:cs="Times New Roman"/>
+          <w:b/>
+          <w:bCs/>
+          <w:color w:val="EE0000"/>
+          <w:sz w:val="28"/>
+          <w:szCs w:val="28"/>
+        </w:rPr>
+        <w:t>TimSort</w:t>
+      </w:r>
+      <w:proofErr w:type="spellEnd"/>
+      <w:r>
+        <w:rPr>
+          <w:rFonts w:ascii="Times New Roman" w:hAnsi="Times New Roman" w:cs="Times New Roman"/>
+          <w:sz w:val="28"/>
+          <w:szCs w:val="28"/>
+        </w:rPr>
+        <w:t>.</w:t>
+      </w:r>
     </w:p>
     <w:sectPr>
       <w:headerReference w:type="default" r:id="rId7"/>

</xml_diff>